<commit_message>
move docx utils tests to their own file and add test for soft return f&r
</commit_message>
<xml_diff>
--- a/tests/test_data/test_preprocess.docx
+++ b/tests/test_data/test_preprocess.docx
@@ -345,6 +345,54 @@
                 <w:szCs w:val="22"/>
               </w:rPr>
             </w:pPr>
+          </w:p>
+        </w:tc>
+      </w:tr>
+      <w:tr>
+        <w:trPr>
+          <w:trHeight w:val="376"/>
+        </w:trPr>
+        <w:tc>
+          <w:tcPr>
+            <w:tcW w:w="26550" w:type="dxa"/>
+            <w:tcBorders>
+              <w:top w:val="single" w:sz="8" w:space="0" w:color="A3A3A3"/>
+              <w:left w:val="single" w:sz="8" w:space="0" w:color="A3A3A3"/>
+              <w:bottom w:val="single" w:sz="8" w:space="0" w:color="A3A3A3"/>
+              <w:right w:val="single" w:sz="8" w:space="0" w:color="A3A3A3"/>
+            </w:tcBorders>
+          </w:tcPr>
+          <w:p>
+            <w:pPr>
+              <w:pStyle w:val="NormalWeb"/>
+              <w:spacing w:before="0" w:beforeAutospacing="0" w:after="0" w:afterAutospacing="0"/>
+              <w:rPr>
+                <w:sz w:val="22"/>
+                <w:szCs w:val="22"/>
+              </w:rPr>
+            </w:pPr>
+            <w:r>
+              <w:rPr>
+                <w:sz w:val="22"/>
+                <w:szCs w:val="22"/>
+              </w:rPr>
+              <w:t>This cell contains two soft returns.</w:t>
+            </w:r>
+            <w:r>
+              <w:rPr>
+                <w:sz w:val="22"/>
+                <w:szCs w:val="22"/>
+              </w:rPr>
+              <w:br/>
+            </w:r>
+            <w:r>
+              <w:rPr>
+                <w:sz w:val="22"/>
+                <w:szCs w:val="22"/>
+              </w:rPr>
+              <w:br/>
+              <w:t>It should be split into three paragraphs.</w:t>
+            </w:r>
           </w:p>
         </w:tc>
       </w:tr>

</xml_diff>

<commit_message>
add test for nonbreaking space removal
</commit_message>
<xml_diff>
--- a/tests/test_data/test_preprocess.docx
+++ b/tests/test_data/test_preprocess.docx
@@ -1,6 +1,6 @@
 
 <file path=word/document.xml><?xml version="1.0" encoding="utf-8"?>
-<w:document xmlns:wpc="http://schemas.microsoft.com/office/word/2010/wordprocessingCanvas" xmlns:cx="http://schemas.microsoft.com/office/drawing/2014/chartex" xmlns:cx1="http://schemas.microsoft.com/office/drawing/2015/9/8/chartex" xmlns:cx2="http://schemas.microsoft.com/office/drawing/2015/10/21/chartex" xmlns:cx3="http://schemas.microsoft.com/office/drawing/2016/5/9/chartex" xmlns:cx4="http://schemas.microsoft.com/office/drawing/2016/5/10/chartex" xmlns:cx5="http://schemas.microsoft.com/office/drawing/2016/5/11/chartex" xmlns:cx6="http://schemas.microsoft.com/office/drawing/2016/5/12/chartex" xmlns:cx7="http://schemas.microsoft.com/office/drawing/2016/5/13/chartex" xmlns:cx8="http://schemas.microsoft.com/office/drawing/2016/5/14/chartex" xmlns:mc="http://schemas.openxmlformats.org/markup-compatibility/2006" xmlns:aink="http://schemas.microsoft.com/office/drawing/2016/ink" xmlns:am3d="http://schemas.microsoft.com/office/drawing/2017/model3d" xmlns:o="urn:schemas-microsoft-com:office:office" xmlns:r="http://schemas.openxmlformats.org/officeDocument/2006/relationships" xmlns:m="http://schemas.openxmlformats.org/officeDocument/2006/math" xmlns:v="urn:schemas-microsoft-com:vml" xmlns:wp14="http://schemas.microsoft.com/office/word/2010/wordprocessingDrawing" xmlns:wp="http://schemas.openxmlformats.org/drawingml/2006/wordprocessingDrawing" xmlns:w10="urn:schemas-microsoft-com:office:word" xmlns:w="http://schemas.openxmlformats.org/wordprocessingml/2006/main" xmlns:w14="http://schemas.microsoft.com/office/word/2010/wordml" xmlns:w15="http://schemas.microsoft.com/office/word/2012/wordml" xmlns:w16cex="http://schemas.microsoft.com/office/word/2018/wordml/cex" xmlns:w16cid="http://schemas.microsoft.com/office/word/2016/wordml/cid" xmlns:w16="http://schemas.microsoft.com/office/word/2018/wordml" xmlns:w16sdtdh="http://schemas.microsoft.com/office/word/2020/wordml/sdtdatahash" xmlns:w16se="http://schemas.microsoft.com/office/word/2015/wordml/symex" xmlns:wpg="http://schemas.microsoft.com/office/word/2010/wordprocessingGroup" xmlns:wpi="http://schemas.microsoft.com/office/word/2010/wordprocessingInk" xmlns:wne="http://schemas.microsoft.com/office/word/2006/wordml" xmlns:wps="http://schemas.microsoft.com/office/word/2010/wordprocessingShape" mc:Ignorable="w14 w15 w16se w16cid w16 w16cex w16sdtdh wp14">
+<w:document xmlns:wpc="http://schemas.microsoft.com/office/word/2010/wordprocessingCanvas" xmlns:cx="http://schemas.microsoft.com/office/drawing/2014/chartex" xmlns:cx1="http://schemas.microsoft.com/office/drawing/2015/9/8/chartex" xmlns:cx2="http://schemas.microsoft.com/office/drawing/2015/10/21/chartex" xmlns:cx3="http://schemas.microsoft.com/office/drawing/2016/5/9/chartex" xmlns:cx4="http://schemas.microsoft.com/office/drawing/2016/5/10/chartex" xmlns:cx5="http://schemas.microsoft.com/office/drawing/2016/5/11/chartex" xmlns:cx6="http://schemas.microsoft.com/office/drawing/2016/5/12/chartex" xmlns:cx7="http://schemas.microsoft.com/office/drawing/2016/5/13/chartex" xmlns:cx8="http://schemas.microsoft.com/office/drawing/2016/5/14/chartex" xmlns:mc="http://schemas.openxmlformats.org/markup-compatibility/2006" xmlns:aink="http://schemas.microsoft.com/office/drawing/2016/ink" xmlns:am3d="http://schemas.microsoft.com/office/drawing/2017/model3d" xmlns:o="urn:schemas-microsoft-com:office:office" xmlns:oel="http://schemas.microsoft.com/office/2019/extlst" xmlns:r="http://schemas.openxmlformats.org/officeDocument/2006/relationships" xmlns:m="http://schemas.openxmlformats.org/officeDocument/2006/math" xmlns:v="urn:schemas-microsoft-com:vml" xmlns:wp14="http://schemas.microsoft.com/office/word/2010/wordprocessingDrawing" xmlns:wp="http://schemas.openxmlformats.org/drawingml/2006/wordprocessingDrawing" xmlns:w10="urn:schemas-microsoft-com:office:word" xmlns:w="http://schemas.openxmlformats.org/wordprocessingml/2006/main" xmlns:w14="http://schemas.microsoft.com/office/word/2010/wordml" xmlns:w15="http://schemas.microsoft.com/office/word/2012/wordml" xmlns:w16cex="http://schemas.microsoft.com/office/word/2018/wordml/cex" xmlns:w16cid="http://schemas.microsoft.com/office/word/2016/wordml/cid" xmlns:w16="http://schemas.microsoft.com/office/word/2018/wordml" xmlns:w16sdtdh="http://schemas.microsoft.com/office/word/2020/wordml/sdtdatahash" xmlns:w16se="http://schemas.microsoft.com/office/word/2015/wordml/symex" xmlns:wpg="http://schemas.microsoft.com/office/word/2010/wordprocessingGroup" xmlns:wpi="http://schemas.microsoft.com/office/word/2010/wordprocessingInk" xmlns:wne="http://schemas.microsoft.com/office/word/2006/wordml" xmlns:wps="http://schemas.microsoft.com/office/word/2010/wordprocessingShape" mc:Ignorable="w14 w15 w16se w16cid w16 w16cex w16sdtdh wp14">
   <w:body>
     <w:tbl>
       <w:tblPr>
@@ -392,6 +392,179 @@
               </w:rPr>
               <w:br/>
               <w:t>It should be split into three paragraphs.</w:t>
+            </w:r>
+          </w:p>
+        </w:tc>
+      </w:tr>
+      <w:tr>
+        <w:trPr>
+          <w:trHeight w:val="376"/>
+        </w:trPr>
+        <w:tc>
+          <w:tcPr>
+            <w:tcW w:w="26550" w:type="dxa"/>
+            <w:tcBorders>
+              <w:top w:val="single" w:sz="8" w:space="0" w:color="A3A3A3"/>
+              <w:left w:val="single" w:sz="8" w:space="0" w:color="A3A3A3"/>
+              <w:bottom w:val="single" w:sz="8" w:space="0" w:color="A3A3A3"/>
+              <w:right w:val="single" w:sz="8" w:space="0" w:color="A3A3A3"/>
+            </w:tcBorders>
+          </w:tcPr>
+          <w:p>
+            <w:pPr>
+              <w:pStyle w:val="NormalWeb"/>
+              <w:spacing w:before="0" w:beforeAutospacing="0" w:after="0" w:afterAutospacing="0"/>
+              <w:rPr>
+                <w:sz w:val="22"/>
+                <w:szCs w:val="22"/>
+              </w:rPr>
+            </w:pPr>
+            <w:r>
+              <w:rPr>
+                <w:sz w:val="22"/>
+                <w:szCs w:val="22"/>
+              </w:rPr>
+              <w:t>This</w:t>
+            </w:r>
+            <w:r>
+              <w:rPr>
+                <w:sz w:val="22"/>
+                <w:szCs w:val="22"/>
+              </w:rPr>
+              <w:t> </w:t>
+            </w:r>
+            <w:r>
+              <w:rPr>
+                <w:sz w:val="22"/>
+                <w:szCs w:val="22"/>
+              </w:rPr>
+              <w:t>is</w:t>
+            </w:r>
+            <w:r>
+              <w:rPr>
+                <w:sz w:val="22"/>
+                <w:szCs w:val="22"/>
+              </w:rPr>
+              <w:t> </w:t>
+            </w:r>
+            <w:r>
+              <w:rPr>
+                <w:sz w:val="22"/>
+                <w:szCs w:val="22"/>
+              </w:rPr>
+              <w:t>a</w:t>
+            </w:r>
+            <w:r>
+              <w:rPr>
+                <w:sz w:val="22"/>
+                <w:szCs w:val="22"/>
+              </w:rPr>
+              <w:t> </w:t>
+            </w:r>
+            <w:r>
+              <w:rPr>
+                <w:sz w:val="22"/>
+                <w:szCs w:val="22"/>
+              </w:rPr>
+              <w:t>single</w:t>
+            </w:r>
+            <w:r>
+              <w:rPr>
+                <w:sz w:val="22"/>
+                <w:szCs w:val="22"/>
+              </w:rPr>
+              <w:t> </w:t>
+            </w:r>
+            <w:r>
+              <w:rPr>
+                <w:sz w:val="22"/>
+                <w:szCs w:val="22"/>
+              </w:rPr>
+              <w:t>run</w:t>
+            </w:r>
+            <w:r>
+              <w:rPr>
+                <w:sz w:val="22"/>
+                <w:szCs w:val="22"/>
+              </w:rPr>
+              <w:t> </w:t>
+            </w:r>
+            <w:r>
+              <w:rPr>
+                <w:sz w:val="22"/>
+                <w:szCs w:val="22"/>
+              </w:rPr>
+              <w:t>of</w:t>
+            </w:r>
+            <w:r>
+              <w:rPr>
+                <w:sz w:val="22"/>
+                <w:szCs w:val="22"/>
+              </w:rPr>
+              <w:t> </w:t>
+            </w:r>
+            <w:r>
+              <w:rPr>
+                <w:sz w:val="22"/>
+                <w:szCs w:val="22"/>
+              </w:rPr>
+              <w:t>text</w:t>
+            </w:r>
+            <w:r>
+              <w:rPr>
+                <w:sz w:val="22"/>
+                <w:szCs w:val="22"/>
+              </w:rPr>
+              <w:t> </w:t>
+            </w:r>
+            <w:r>
+              <w:rPr>
+                <w:sz w:val="22"/>
+                <w:szCs w:val="22"/>
+              </w:rPr>
+              <w:t>that</w:t>
+            </w:r>
+            <w:r>
+              <w:rPr>
+                <w:sz w:val="22"/>
+                <w:szCs w:val="22"/>
+              </w:rPr>
+              <w:t> </w:t>
+            </w:r>
+            <w:r>
+              <w:rPr>
+                <w:sz w:val="22"/>
+                <w:szCs w:val="22"/>
+              </w:rPr>
+              <w:t>only</w:t>
+            </w:r>
+            <w:r>
+              <w:rPr>
+                <w:sz w:val="22"/>
+                <w:szCs w:val="22"/>
+              </w:rPr>
+              <w:t> </w:t>
+            </w:r>
+            <w:r>
+              <w:rPr>
+                <w:sz w:val="22"/>
+                <w:szCs w:val="22"/>
+              </w:rPr>
+              <w:t>contains</w:t>
+            </w:r>
+            <w:r>
+              <w:rPr>
+                <w:sz w:val="22"/>
+                <w:szCs w:val="22"/>
+              </w:rPr>
+              <w:t> nonbreaking </w:t>
+            </w:r>
+            <w:r>
+              <w:rPr>
+                <w:sz w:val="22"/>
+                <w:szCs w:val="22"/>
+              </w:rPr>
+              <w:t>spaces.</w:t>
             </w:r>
           </w:p>
         </w:tc>

</xml_diff>